<commit_message>
some changes in grammar
</commit_message>
<xml_diff>
--- a/Final-Report.docx
+++ b/Final-Report.docx
@@ -1429,13 +1429,272 @@
         <w:jc w:val="left"/>
       </w:pPr>
       <w:r>
-        <w:t>To run : “dotnet run”</w:t>
-      </w:r>
+        <w:t xml:space="preserve">To </w:t>
+      </w:r>
+      <w:proofErr w:type="gramStart"/>
+      <w:r>
+        <w:t>run :</w:t>
+      </w:r>
+      <w:proofErr w:type="gramEnd"/>
+      <w:r>
+        <w:t xml:space="preserve"> “dotnet run”</w:t>
+      </w:r>
+    </w:p>
+    <w:p>
+      <w:pPr>
+        <w:pStyle w:val="Title2"/>
+        <w:jc w:val="left"/>
+      </w:pPr>
+    </w:p>
+    <w:p>
+      <w:pPr>
+        <w:pStyle w:val="NoSpacing"/>
+        <w:spacing w:line="480" w:lineRule="auto"/>
+        <w:jc w:val="center"/>
+        <w:rPr>
+          <w:rStyle w:val="Emphasis"/>
+          <w:b/>
+          <w:i w:val="0"/>
+          <w:kern w:val="2"/>
+        </w:rPr>
+      </w:pPr>
+      <w:r>
+        <w:rPr>
+          <w:rStyle w:val="Emphasis"/>
+          <w:b/>
+          <w:kern w:val="2"/>
+        </w:rPr>
+        <w:t>Reference</w:t>
+      </w:r>
+    </w:p>
+    <w:p>
+      <w:pPr>
+        <w:pStyle w:val="NoSpacing"/>
+        <w:rPr>
+          <w:rStyle w:val="Emphasis"/>
+          <w:bCs/>
+          <w:i w:val="0"/>
+          <w:kern w:val="2"/>
+        </w:rPr>
+      </w:pPr>
+    </w:p>
+    <w:p>
+      <w:pPr>
+        <w:pStyle w:val="NoSpacing"/>
+        <w:spacing w:line="480" w:lineRule="auto"/>
+        <w:ind w:left="360"/>
+        <w:rPr>
+          <w:rStyle w:val="Emphasis"/>
+          <w:bCs/>
+          <w:i w:val="0"/>
+          <w:kern w:val="2"/>
+        </w:rPr>
+      </w:pPr>
+      <w:r>
+        <w:rPr>
+          <w:rStyle w:val="Emphasis"/>
+          <w:bCs/>
+          <w:kern w:val="2"/>
+        </w:rPr>
+        <w:t xml:space="preserve">1. </w:t>
+      </w:r>
+      <w:r>
+        <w:rPr>
+          <w:rStyle w:val="Emphasis"/>
+          <w:bCs/>
+          <w:kern w:val="2"/>
+        </w:rPr>
+        <w:t xml:space="preserve">Durham, C. (2019, October 12). What is a </w:t>
+      </w:r>
+      <w:proofErr w:type="spellStart"/>
+      <w:r>
+        <w:rPr>
+          <w:rStyle w:val="Emphasis"/>
+          <w:bCs/>
+          <w:kern w:val="2"/>
+        </w:rPr>
+        <w:t>Lexer</w:t>
+      </w:r>
+      <w:proofErr w:type="spellEnd"/>
+      <w:r>
+        <w:rPr>
+          <w:rStyle w:val="Emphasis"/>
+          <w:bCs/>
+          <w:kern w:val="2"/>
+        </w:rPr>
+        <w:t xml:space="preserve">, </w:t>
+      </w:r>
+      <w:proofErr w:type="gramStart"/>
+      <w:r>
+        <w:rPr>
+          <w:rStyle w:val="Emphasis"/>
+          <w:bCs/>
+          <w:kern w:val="2"/>
+        </w:rPr>
+        <w:t>Anyway</w:t>
+      </w:r>
+      <w:proofErr w:type="gramEnd"/>
+      <w:r>
+        <w:rPr>
+          <w:rStyle w:val="Emphasis"/>
+          <w:bCs/>
+          <w:kern w:val="2"/>
+        </w:rPr>
+        <w:t xml:space="preserve">? DEV Community. </w:t>
+      </w:r>
+      <w:hyperlink r:id="rId13" w:history="1">
+        <w:r>
+          <w:rPr>
+            <w:rStyle w:val="Hyperlink"/>
+            <w:bCs/>
+            <w:kern w:val="2"/>
+          </w:rPr>
+          <w:t>https://dev.to/cad97/what-is-a-lexer-anyway-4kdo</w:t>
+        </w:r>
+      </w:hyperlink>
+    </w:p>
+    <w:p>
+      <w:pPr>
+        <w:spacing w:before="100" w:beforeAutospacing="1" w:after="100" w:afterAutospacing="1"/>
+        <w:ind w:left="360"/>
+        <w:rPr>
+          <w:rFonts w:ascii="Times New Roman" w:eastAsia="Times New Roman" w:hAnsi="Times New Roman" w:cs="Times New Roman"/>
+        </w:rPr>
+      </w:pPr>
+      <w:r>
+        <w:rPr>
+          <w:rFonts w:ascii="Times New Roman" w:eastAsia="Times New Roman" w:hAnsi="Times New Roman" w:cs="Times New Roman"/>
+        </w:rPr>
+        <w:t xml:space="preserve">2. </w:t>
+      </w:r>
+      <w:r>
+        <w:rPr>
+          <w:rFonts w:ascii="Times New Roman" w:eastAsia="Times New Roman" w:hAnsi="Times New Roman" w:cs="Times New Roman"/>
+        </w:rPr>
+        <w:t xml:space="preserve">A. (n.d.). </w:t>
+      </w:r>
+      <w:proofErr w:type="spellStart"/>
+      <w:r>
+        <w:rPr>
+          <w:rFonts w:ascii="Times New Roman" w:eastAsia="Times New Roman" w:hAnsi="Times New Roman" w:cs="Times New Roman"/>
+        </w:rPr>
+        <w:t>antlr</w:t>
+      </w:r>
+      <w:proofErr w:type="spellEnd"/>
+      <w:r>
+        <w:rPr>
+          <w:rFonts w:ascii="Times New Roman" w:eastAsia="Times New Roman" w:hAnsi="Times New Roman" w:cs="Times New Roman"/>
+        </w:rPr>
+        <w:t>/intellij-plugin-v4</w:t>
+      </w:r>
+      <w:r>
+        <w:rPr>
+          <w:rFonts w:ascii="Times New Roman" w:eastAsia="Times New Roman" w:hAnsi="Times New Roman" w:cs="Times New Roman"/>
+        </w:rPr>
+        <w:t>. GitHub. https://github.com/antlr/intellij-plugin-v4</w:t>
+      </w:r>
+    </w:p>
+    <w:p>
+      <w:pPr>
+        <w:spacing w:before="100" w:beforeAutospacing="1" w:after="100" w:afterAutospacing="1"/>
+        <w:ind w:left="360"/>
+        <w:rPr>
+          <w:rFonts w:ascii="Times New Roman" w:eastAsia="Times New Roman" w:hAnsi="Times New Roman" w:cs="Times New Roman"/>
+        </w:rPr>
+      </w:pPr>
+      <w:r>
+        <w:rPr>
+          <w:rFonts w:ascii="Times New Roman" w:eastAsia="Times New Roman" w:hAnsi="Times New Roman" w:cs="Times New Roman"/>
+        </w:rPr>
+        <w:t xml:space="preserve">3. </w:t>
+      </w:r>
+      <w:proofErr w:type="spellStart"/>
+      <w:r>
+        <w:rPr>
+          <w:rFonts w:ascii="Times New Roman" w:eastAsia="Times New Roman" w:hAnsi="Times New Roman" w:cs="Times New Roman"/>
+        </w:rPr>
+        <w:t>Tomassetti</w:t>
+      </w:r>
+      <w:proofErr w:type="spellEnd"/>
+      <w:r>
+        <w:rPr>
+          <w:rFonts w:ascii="Times New Roman" w:eastAsia="Times New Roman" w:hAnsi="Times New Roman" w:cs="Times New Roman"/>
+        </w:rPr>
+        <w:t xml:space="preserve">, G. (2021, March 20). </w:t>
+      </w:r>
+      <w:r>
+        <w:rPr>
+          <w:rFonts w:ascii="Times New Roman" w:eastAsia="Times New Roman" w:hAnsi="Times New Roman" w:cs="Times New Roman"/>
+        </w:rPr>
+        <w:t>The ANTLR Mega Tutorial</w:t>
+      </w:r>
+      <w:r>
+        <w:rPr>
+          <w:rFonts w:ascii="Times New Roman" w:eastAsia="Times New Roman" w:hAnsi="Times New Roman" w:cs="Times New Roman"/>
+        </w:rPr>
+        <w:t xml:space="preserve">. </w:t>
+      </w:r>
+      <w:proofErr w:type="spellStart"/>
+      <w:r>
+        <w:rPr>
+          <w:rFonts w:ascii="Times New Roman" w:eastAsia="Times New Roman" w:hAnsi="Times New Roman" w:cs="Times New Roman"/>
+        </w:rPr>
+        <w:t>Strumenta</w:t>
+      </w:r>
+      <w:proofErr w:type="spellEnd"/>
+      <w:r>
+        <w:rPr>
+          <w:rFonts w:ascii="Times New Roman" w:eastAsia="Times New Roman" w:hAnsi="Times New Roman" w:cs="Times New Roman"/>
+        </w:rPr>
+        <w:t>. https://tomassetti.me/antlr-mega-tutorial/#chapter23</w:t>
+      </w:r>
+    </w:p>
+    <w:p>
+      <w:pPr>
+        <w:spacing w:before="100" w:beforeAutospacing="1" w:after="100" w:afterAutospacing="1"/>
+        <w:ind w:left="360"/>
+        <w:contextualSpacing/>
+        <w:rPr>
+          <w:rFonts w:ascii="Times New Roman" w:eastAsia="Times New Roman" w:hAnsi="Times New Roman" w:cs="Times New Roman"/>
+        </w:rPr>
+      </w:pPr>
+      <w:r>
+        <w:rPr>
+          <w:rFonts w:ascii="Times New Roman" w:eastAsia="Times New Roman" w:hAnsi="Times New Roman" w:cs="Times New Roman"/>
+        </w:rPr>
+        <w:t>4</w:t>
+      </w:r>
+      <w:r>
+        <w:rPr>
+          <w:rFonts w:ascii="Times New Roman" w:eastAsia="Times New Roman" w:hAnsi="Times New Roman" w:cs="Times New Roman"/>
+          <w:i/>
+          <w:iCs/>
+        </w:rPr>
+        <w:t xml:space="preserve">. </w:t>
+      </w:r>
+      <w:r>
+        <w:rPr>
+          <w:rFonts w:ascii="Times New Roman" w:eastAsia="Times New Roman" w:hAnsi="Times New Roman" w:cs="Times New Roman"/>
+        </w:rPr>
+        <w:t>Create a Text Parser in C# with ANTLR</w:t>
+      </w:r>
+      <w:r>
+        <w:rPr>
+          <w:rFonts w:ascii="Times New Roman" w:eastAsia="Times New Roman" w:hAnsi="Times New Roman" w:cs="Times New Roman"/>
+        </w:rPr>
+        <w:t>. (2020, November 12). Channel 9. https://channel9.msdn.com/Events/dotnetConf/2020/Create-a-Text-Parser-in-C-with-ANTLR</w:t>
+      </w:r>
+    </w:p>
+    <w:p>
+      <w:pPr>
+        <w:pStyle w:val="Title2"/>
+        <w:jc w:val="left"/>
+      </w:pPr>
     </w:p>
     <w:p/>
     <w:sectPr>
-      <w:headerReference w:type="even" r:id="rId13"/>
-      <w:headerReference w:type="default" r:id="rId14"/>
+      <w:headerReference w:type="even" r:id="rId14"/>
+      <w:headerReference w:type="default" r:id="rId15"/>
       <w:pgSz w:w="12240" w:h="15840"/>
       <w:pgMar w:top="1440" w:right="1440" w:bottom="1440" w:left="1440" w:header="720" w:footer="720" w:gutter="0"/>
       <w:cols w:space="720"/>
@@ -2378,7 +2637,7 @@
     <w:lsdException w:name="Hyperlink" w:semiHidden="1" w:unhideWhenUsed="1"/>
     <w:lsdException w:name="FollowedHyperlink" w:semiHidden="1" w:unhideWhenUsed="1"/>
     <w:lsdException w:name="Strong" w:uiPriority="22" w:qFormat="1"/>
-    <w:lsdException w:name="Emphasis" w:uiPriority="20" w:qFormat="1"/>
+    <w:lsdException w:name="Emphasis" w:uiPriority="4" w:qFormat="1"/>
     <w:lsdException w:name="Document Map" w:semiHidden="1" w:unhideWhenUsed="1"/>
     <w:lsdException w:name="Plain Text" w:semiHidden="1" w:unhideWhenUsed="1"/>
     <w:lsdException w:name="E-mail Signature" w:semiHidden="1" w:unhideWhenUsed="1"/>
@@ -2447,7 +2706,7 @@
     <w:lsdException w:name="Table Grid" w:uiPriority="39"/>
     <w:lsdException w:name="Table Theme" w:semiHidden="1" w:unhideWhenUsed="1"/>
     <w:lsdException w:name="Placeholder Text" w:semiHidden="1"/>
-    <w:lsdException w:name="No Spacing" w:uiPriority="1" w:qFormat="1"/>
+    <w:lsdException w:name="No Spacing" w:uiPriority="3" w:qFormat="1"/>
     <w:lsdException w:name="Light Shading" w:uiPriority="60"/>
     <w:lsdException w:name="Light List" w:uiPriority="61"/>
     <w:lsdException w:name="Light Grid" w:uiPriority="62"/>
@@ -2840,6 +3099,28 @@
       <w:u w:val="single"/>
     </w:rPr>
   </w:style>
+  <w:style w:type="character" w:styleId="Emphasis">
+    <w:name w:val="Emphasis"/>
+    <w:basedOn w:val="DefaultParagraphFont"/>
+    <w:uiPriority w:val="4"/>
+    <w:unhideWhenUsed/>
+    <w:qFormat/>
+    <w:rsid w:val="007F27B8"/>
+    <w:rPr>
+      <w:i/>
+      <w:iCs/>
+    </w:rPr>
+  </w:style>
+  <w:style w:type="paragraph" w:styleId="NoSpacing">
+    <w:name w:val="No Spacing"/>
+    <w:uiPriority w:val="3"/>
+    <w:qFormat/>
+    <w:rsid w:val="007F27B8"/>
+    <w:rPr>
+      <w:rFonts w:eastAsiaTheme="minorEastAsia"/>
+      <w:lang w:eastAsia="ja-JP"/>
+    </w:rPr>
+  </w:style>
 </w:styles>
 </file>
 

</xml_diff>